<commit_message>
Aggiornamento 2.0 del 02.12.2021
</commit_message>
<xml_diff>
--- a/4_Diari/Samuele_Abba_Diario - 02-12-2021.docx
+++ b/4_Diari/Samuele_Abba_Diario - 02-12-2021.docx
@@ -89,8 +89,6 @@
             <w:r>
               <w:t>02.12.2021</w:t>
             </w:r>
-            <w:bookmarkStart w:id="0" w:name="_GoBack"/>
-            <w:bookmarkEnd w:id="0"/>
           </w:p>
         </w:tc>
       </w:tr>
@@ -176,7 +174,16 @@
               <w:cnfStyle w:val="000000100000" w:firstRow="0" w:lastRow="0" w:firstColumn="0" w:lastColumn="0" w:oddVBand="0" w:evenVBand="0" w:oddHBand="1" w:evenHBand="0" w:firstRowFirstColumn="0" w:firstRowLastColumn="0" w:lastRowFirstColumn="0" w:lastRowLastColumn="0"/>
             </w:pPr>
             <w:r>
-              <w:t>Ho creato il form per le offerte</w:t>
+              <w:t xml:space="preserve">Ho sistemato le </w:t>
+            </w:r>
+            <w:r>
+              <w:t>interfacce</w:t>
+            </w:r>
+            <w:r>
+              <w:t xml:space="preserve"> </w:t>
+            </w:r>
+            <w:r>
+              <w:t>per gli amministratori e ho finito il calcolo della fatturazione per i datori di lavoro e i collaboratori.</w:t>
             </w:r>
           </w:p>
         </w:tc>
@@ -193,7 +200,7 @@
               <w:pStyle w:val="Nessunaspaziatura"/>
             </w:pPr>
             <w:r>
-              <w:t xml:space="preserve">12:20 </w:t>
+              <w:t xml:space="preserve">13:15 </w:t>
             </w:r>
             <w:r>
               <w:t>–</w:t>
@@ -202,7 +209,7 @@
               <w:t xml:space="preserve"> </w:t>
             </w:r>
             <w:r>
-              <w:t>15:00</w:t>
+              <w:t>14:00</w:t>
             </w:r>
           </w:p>
         </w:tc>
@@ -217,7 +224,7 @@
               <w:cnfStyle w:val="000000000000" w:firstRow="0" w:lastRow="0" w:firstColumn="0" w:lastColumn="0" w:oddVBand="0" w:evenVBand="0" w:oddHBand="0" w:evenHBand="0" w:firstRowFirstColumn="0" w:firstRowLastColumn="0" w:lastRowFirstColumn="0" w:lastRowLastColumn="0"/>
             </w:pPr>
             <w:r>
-              <w:t>Ho creato il form per le richieste</w:t>
+              <w:t>Ho finito l’interfaccia per la visualizzazione delle fatture.</w:t>
             </w:r>
           </w:p>
         </w:tc>
@@ -237,10 +244,7 @@
               <w:pStyle w:val="Nessunaspaziatura"/>
             </w:pPr>
             <w:r>
-              <w:t xml:space="preserve">15:00 – </w:t>
-            </w:r>
-            <w:r>
-              <w:t>15:30</w:t>
+              <w:t>14:45 – 14:45</w:t>
             </w:r>
           </w:p>
         </w:tc>
@@ -255,18 +259,215 @@
               <w:cnfStyle w:val="000000100000" w:firstRow="0" w:lastRow="0" w:firstColumn="0" w:lastColumn="0" w:oddVBand="0" w:evenVBand="0" w:oddHBand="1" w:evenHBand="0" w:firstRowFirstColumn="0" w:firstRowLastColumn="0" w:lastRowFirstColumn="0" w:lastRowLastColumn="0"/>
             </w:pPr>
             <w:r>
-              <w:t xml:space="preserve">Ho </w:t>
-            </w:r>
-            <w:r>
-              <w:t>modificato la pagina per le fatture a livello di progettazione</w:t>
-            </w:r>
-            <w:r>
-              <w:t>.</w:t>
+              <w:t xml:space="preserve">Il </w:t>
+            </w:r>
+            <w:r>
+              <w:t>profes</w:t>
+            </w:r>
+            <w:r>
+              <w:t>sore</w:t>
+            </w:r>
+            <w:r>
+              <w:t>,</w:t>
+            </w:r>
+            <w:r>
+              <w:t xml:space="preserve"> ha guardato il mio lavoro e mi ha dato delle correzioni da apportar</w:t>
+            </w:r>
+            <w:r>
+              <w:t xml:space="preserve">: </w:t>
+            </w:r>
+          </w:p>
+          <w:p>
+            <w:pPr>
+              <w:pStyle w:val="Nessunaspaziatura"/>
+              <w:cnfStyle w:val="000000100000" w:firstRow="0" w:lastRow="0" w:firstColumn="0" w:lastColumn="0" w:oddVBand="0" w:evenVBand="0" w:oddHBand="1" w:evenHBand="0" w:firstRowFirstColumn="0" w:firstRowLastColumn="0" w:lastRowFirstColumn="0" w:lastRowLastColumn="0"/>
+            </w:pPr>
+            <w:r>
+              <w:t>(riportate di seguito)</w:t>
             </w:r>
           </w:p>
         </w:tc>
       </w:tr>
       <w:tr>
+        <w:tc>
+          <w:tcPr>
+            <w:cnfStyle w:val="001000000000" w:firstRow="0" w:lastRow="0" w:firstColumn="1" w:lastColumn="0" w:oddVBand="0" w:evenVBand="0" w:oddHBand="0" w:evenHBand="0" w:firstRowFirstColumn="0" w:firstRowLastColumn="0" w:lastRowFirstColumn="0" w:lastRowLastColumn="0"/>
+            <w:tcW w:w="9618" w:type="dxa"/>
+            <w:gridSpan w:val="2"/>
+            <w:shd w:val="clear" w:color="auto" w:fill="auto"/>
+          </w:tcPr>
+          <w:p>
+            <w:pPr>
+              <w:pStyle w:val="Nessunaspaziatura"/>
+              <w:numPr>
+                <w:ilvl w:val="0"/>
+                <w:numId w:val="1"/>
+              </w:numPr>
+            </w:pPr>
+            <w:r>
+              <w:t xml:space="preserve">Nella pagina dei lavoratori non </w:t>
+            </w:r>
+            <w:r>
+              <w:t xml:space="preserve">bisogna </w:t>
+            </w:r>
+            <w:r>
+              <w:t>visualizzare l’id</w:t>
+            </w:r>
+            <w:r>
+              <w:t xml:space="preserve"> del lavoro</w:t>
+            </w:r>
+          </w:p>
+          <w:p>
+            <w:pPr>
+              <w:pStyle w:val="Nessunaspaziatura"/>
+              <w:numPr>
+                <w:ilvl w:val="0"/>
+                <w:numId w:val="1"/>
+              </w:numPr>
+            </w:pPr>
+            <w:r>
+              <w:t xml:space="preserve">Nella pagina dei </w:t>
+            </w:r>
+            <w:proofErr w:type="spellStart"/>
+            <w:r>
+              <w:t>lavori_proposta</w:t>
+            </w:r>
+            <w:proofErr w:type="spellEnd"/>
+            <w:r>
+              <w:t xml:space="preserve"> </w:t>
+            </w:r>
+            <w:r>
+              <w:t xml:space="preserve">bisogna </w:t>
+            </w:r>
+            <w:r>
+              <w:t xml:space="preserve">mettere la data </w:t>
+            </w:r>
+            <w:r>
+              <w:t>con il</w:t>
+            </w:r>
+            <w:r>
+              <w:t xml:space="preserve"> formato europeo</w:t>
+            </w:r>
+          </w:p>
+          <w:p>
+            <w:pPr>
+              <w:pStyle w:val="Nessunaspaziatura"/>
+              <w:numPr>
+                <w:ilvl w:val="0"/>
+                <w:numId w:val="1"/>
+              </w:numPr>
+            </w:pPr>
+            <w:r>
+              <w:t xml:space="preserve">Nella pagina dei </w:t>
+            </w:r>
+            <w:proofErr w:type="spellStart"/>
+            <w:r>
+              <w:t>lavori_proposta</w:t>
+            </w:r>
+            <w:proofErr w:type="spellEnd"/>
+            <w:r>
+              <w:t xml:space="preserve"> </w:t>
+            </w:r>
+            <w:r>
+              <w:t xml:space="preserve">bisogna </w:t>
+            </w:r>
+            <w:r>
+              <w:t>mettere il tito</w:t>
+            </w:r>
+            <w:r>
+              <w:t>lo</w:t>
+            </w:r>
+            <w:r>
+              <w:t xml:space="preserve"> uguale al titolo dell’offerta di lavoro</w:t>
+            </w:r>
+          </w:p>
+          <w:p>
+            <w:pPr>
+              <w:pStyle w:val="Nessunaspaziatura"/>
+              <w:numPr>
+                <w:ilvl w:val="0"/>
+                <w:numId w:val="1"/>
+              </w:numPr>
+            </w:pPr>
+            <w:r>
+              <w:t xml:space="preserve">Allineare il campo titolo della offerta lavorativa con quello del </w:t>
+            </w:r>
+            <w:proofErr w:type="spellStart"/>
+            <w:r>
+              <w:t>lavoro_proposta</w:t>
+            </w:r>
+            <w:proofErr w:type="spellEnd"/>
+            <w:r>
+              <w:t xml:space="preserve"> e</w:t>
+            </w:r>
+            <w:r>
+              <w:t>gli</w:t>
+            </w:r>
+            <w:r>
+              <w:t xml:space="preserve"> altri campi</w:t>
+            </w:r>
+          </w:p>
+          <w:p>
+            <w:pPr>
+              <w:pStyle w:val="Nessunaspaziatura"/>
+              <w:numPr>
+                <w:ilvl w:val="0"/>
+                <w:numId w:val="1"/>
+              </w:numPr>
+            </w:pPr>
+            <w:r>
+              <w:t>Non eliminare niente ma aggiungere un flag che permetta di non visualizzare quei dati</w:t>
+            </w:r>
+            <w:r>
+              <w:br/>
+              <w:t xml:space="preserve">in </w:t>
+            </w:r>
+            <w:proofErr w:type="spellStart"/>
+            <w:r>
+              <w:t>lavoro_proposta</w:t>
+            </w:r>
+            <w:proofErr w:type="spellEnd"/>
+          </w:p>
+          <w:p>
+            <w:pPr>
+              <w:pStyle w:val="Nessunaspaziatura"/>
+              <w:numPr>
+                <w:ilvl w:val="0"/>
+                <w:numId w:val="1"/>
+              </w:numPr>
+            </w:pPr>
+            <w:r>
+              <w:t>Aggiungere il campo data nella tabella lavoro</w:t>
+            </w:r>
+          </w:p>
+          <w:p>
+            <w:pPr>
+              <w:pStyle w:val="Nessunaspaziatura"/>
+              <w:numPr>
+                <w:ilvl w:val="0"/>
+                <w:numId w:val="1"/>
+              </w:numPr>
+            </w:pPr>
+            <w:r>
+              <w:t xml:space="preserve">Mettere </w:t>
+            </w:r>
+            <w:proofErr w:type="spellStart"/>
+            <w:r>
+              <w:t>fr</w:t>
+            </w:r>
+            <w:proofErr w:type="spellEnd"/>
+            <w:r>
+              <w:t xml:space="preserve"> come valuta nel campo totale della fatturazione</w:t>
+            </w:r>
+            <w:bookmarkStart w:id="0" w:name="_GoBack"/>
+            <w:bookmarkEnd w:id="0"/>
+          </w:p>
+        </w:tc>
+      </w:tr>
+      <w:tr>
+        <w:trPr>
+          <w:cnfStyle w:val="000000100000" w:firstRow="0" w:lastRow="0" w:firstColumn="0" w:lastColumn="0" w:oddVBand="0" w:evenVBand="0" w:oddHBand="1" w:evenHBand="0" w:firstRowFirstColumn="0" w:firstRowLastColumn="0" w:lastRowFirstColumn="0" w:lastRowLastColumn="0"/>
+        </w:trPr>
         <w:tc>
           <w:tcPr>
             <w:cnfStyle w:val="001000000000" w:firstRow="0" w:lastRow="0" w:firstColumn="1" w:lastColumn="0" w:oddVBand="0" w:evenVBand="0" w:oddHBand="0" w:evenHBand="0" w:firstRowFirstColumn="0" w:firstRowLastColumn="0" w:lastRowFirstColumn="0" w:lastRowLastColumn="0"/>
@@ -276,12 +477,16 @@
           <w:p>
             <w:pPr>
               <w:pStyle w:val="Nessunaspaziatura"/>
+              <w:rPr>
+                <w:b w:val="0"/>
+                <w:bCs w:val="0"/>
+              </w:rPr>
             </w:pPr>
             <w:r>
-              <w:t xml:space="preserve">15:30 – </w:t>
-            </w:r>
-            <w:r>
-              <w:t>16:30</w:t>
+              <w:t>14:45</w:t>
+            </w:r>
+            <w:r>
+              <w:t xml:space="preserve"> – 16:30</w:t>
             </w:r>
           </w:p>
         </w:tc>
@@ -293,13 +498,19 @@
           <w:p>
             <w:pPr>
               <w:pStyle w:val="Nessunaspaziatura"/>
-              <w:cnfStyle w:val="000000000000" w:firstRow="0" w:lastRow="0" w:firstColumn="0" w:lastColumn="0" w:oddVBand="0" w:evenVBand="0" w:oddHBand="0" w:evenHBand="0" w:firstRowFirstColumn="0" w:firstRowLastColumn="0" w:lastRowFirstColumn="0" w:lastRowLastColumn="0"/>
-              <w:rPr>
-                <w:u w:val="single"/>
-              </w:rPr>
+              <w:cnfStyle w:val="000000100000" w:firstRow="0" w:lastRow="0" w:firstColumn="0" w:lastColumn="0" w:oddVBand="0" w:evenVBand="0" w:oddHBand="1" w:evenHBand="0" w:firstRowFirstColumn="0" w:firstRowLastColumn="0" w:lastRowFirstColumn="0" w:lastRowLastColumn="0"/>
             </w:pPr>
             <w:r>
-              <w:t>Ho iniziato a programmare l’interfaccia per le fatture se si è amministratori.</w:t>
+              <w:t xml:space="preserve">Ho iniziato con le </w:t>
+            </w:r>
+            <w:r>
+              <w:t>correzioni da apportare al mio lavoro</w:t>
+            </w:r>
+            <w:r>
+              <w:t>, completando i punti 1,2,3,4</w:t>
+            </w:r>
+            <w:r>
+              <w:t>,5.</w:t>
             </w:r>
           </w:p>
         </w:tc>
@@ -441,14 +652,42 @@
                 <w:b w:val="0"/>
                 <w:bCs w:val="0"/>
               </w:rPr>
-              <w:t>In linea con il Gantt consuntivo</w:t>
+              <w:t>Leggermente in ritardo</w:t>
             </w:r>
             <w:r>
               <w:rPr>
                 <w:b w:val="0"/>
                 <w:bCs w:val="0"/>
               </w:rPr>
-              <w:t>.</w:t>
+              <w:t xml:space="preserve"> con il Gantt consuntivo</w:t>
+            </w:r>
+            <w:r>
+              <w:rPr>
+                <w:b w:val="0"/>
+                <w:bCs w:val="0"/>
+              </w:rPr>
+              <w:t>, perché sto mettendo</w:t>
+            </w:r>
+            <w:r>
+              <w:rPr>
+                <w:b w:val="0"/>
+                <w:bCs w:val="0"/>
+              </w:rPr>
+              <w:t xml:space="preserve"> a posto gli errori/accorgimenti dati dal </w:t>
+            </w:r>
+            <w:r>
+              <w:rPr>
+                <w:b w:val="0"/>
+                <w:bCs w:val="0"/>
+              </w:rPr>
+              <w:t>profes</w:t>
+            </w:r>
+            <w:r>
+              <w:rPr>
+                <w:b w:val="0"/>
+                <w:bCs w:val="0"/>
+              </w:rPr>
+              <w:t>sore.</w:t>
             </w:r>
           </w:p>
         </w:tc>
@@ -528,131 +767,31 @@
               <w:rPr>
                 <w:b w:val="0"/>
               </w:rPr>
-              <w:t xml:space="preserve">finire i due </w:t>
+              <w:t xml:space="preserve">finire i </w:t>
             </w:r>
             <w:r>
               <w:rPr>
                 <w:b w:val="0"/>
               </w:rPr>
-              <w:t>form per la fatturazione</w:t>
+              <w:t xml:space="preserve">di sistemare </w:t>
             </w:r>
             <w:r>
               <w:rPr>
                 <w:b w:val="0"/>
               </w:rPr>
-              <w:t xml:space="preserve"> e verificare per ogni interrogazione al </w:t>
-            </w:r>
-            <w:proofErr w:type="spellStart"/>
+              <w:t xml:space="preserve">gli ultimi due punti delle </w:t>
+            </w:r>
             <w:r>
               <w:rPr>
                 <w:b w:val="0"/>
               </w:rPr>
-              <w:t>db</w:t>
-            </w:r>
-            <w:proofErr w:type="spellEnd"/>
+              <w:t>correzioni da apportare al mio lavoro</w:t>
+            </w:r>
             <w:r>
               <w:rPr>
                 <w:b w:val="0"/>
               </w:rPr>
-              <w:t xml:space="preserve"> che funzioni correttamente</w:t>
-            </w:r>
-            <w:r>
-              <w:rPr>
-                <w:b w:val="0"/>
-              </w:rPr>
-              <w:t xml:space="preserve"> sistemando </w:t>
-            </w:r>
-            <w:r>
-              <w:rPr>
-                <w:b w:val="0"/>
-              </w:rPr>
-              <w:t xml:space="preserve">le due interfacce grafiche </w:t>
-            </w:r>
-            <w:r>
-              <w:rPr>
-                <w:b w:val="0"/>
-              </w:rPr>
-              <w:t xml:space="preserve">mettendo </w:t>
-            </w:r>
-            <w:proofErr w:type="spellStart"/>
-            <w:r>
-              <w:rPr>
-                <w:b w:val="0"/>
-              </w:rPr>
-              <w:t>un</w:t>
-            </w:r>
-            <w:proofErr w:type="spellEnd"/>
-            <w:r>
-              <w:rPr>
-                <w:b w:val="0"/>
-              </w:rPr>
-              <w:t xml:space="preserve"> campo per far capire </w:t>
-            </w:r>
-            <w:r>
-              <w:rPr>
-                <w:b w:val="0"/>
-              </w:rPr>
-              <w:t xml:space="preserve">a che lavoro </w:t>
-            </w:r>
-            <w:r>
-              <w:rPr>
-                <w:b w:val="0"/>
-              </w:rPr>
-              <w:t>si</w:t>
-            </w:r>
-            <w:r>
-              <w:rPr>
-                <w:b w:val="0"/>
-              </w:rPr>
-              <w:t xml:space="preserve"> </w:t>
-            </w:r>
-            <w:r>
-              <w:rPr>
-                <w:b w:val="0"/>
-              </w:rPr>
-              <w:t>riferiscono le offerte</w:t>
-            </w:r>
-            <w:r>
-              <w:rPr>
-                <w:b w:val="0"/>
-              </w:rPr>
-              <w:t xml:space="preserve"> e sistemare gli</w:t>
-            </w:r>
-            <w:r>
-              <w:rPr>
-                <w:b w:val="0"/>
-              </w:rPr>
-              <w:t xml:space="preserve"> id</w:t>
-            </w:r>
-            <w:r>
-              <w:rPr>
-                <w:b w:val="0"/>
-              </w:rPr>
-              <w:t xml:space="preserve">, prima di iniziare </w:t>
-            </w:r>
-            <w:r>
-              <w:rPr>
-                <w:b w:val="0"/>
-              </w:rPr>
-              <w:t xml:space="preserve">ad eseguire </w:t>
-            </w:r>
-            <w:r>
-              <w:rPr>
-                <w:b w:val="0"/>
-              </w:rPr>
-              <w:t>tutti gli altri test descritti nel Gantt</w:t>
-            </w:r>
-            <w:r>
-              <w:rPr>
-                <w:b w:val="0"/>
-              </w:rPr>
-              <w:t xml:space="preserve"> consuntivo</w:t>
-            </w:r>
-            <w:r>
-              <w:rPr>
-                <w:b w:val="0"/>
-              </w:rPr>
-              <w:t>.</w:t>
+              <w:t>, iniziare con i test e continuare con la documentazione.</w:t>
             </w:r>
           </w:p>
         </w:tc>
@@ -666,8 +805,8 @@
       </w:pPr>
     </w:p>
     <w:sectPr>
-      <w:headerReference w:type="default" r:id="rId7"/>
-      <w:footerReference w:type="default" r:id="rId8"/>
+      <w:headerReference w:type="default" r:id="rId8"/>
+      <w:footerReference w:type="default" r:id="rId9"/>
       <w:pgSz w:w="11906" w:h="16838"/>
       <w:pgMar w:top="1417" w:right="1134" w:bottom="1134" w:left="1134" w:header="708" w:footer="708" w:gutter="0"/>
       <w:cols w:space="720"/>
@@ -840,6 +979,127 @@
     </w:pPr>
   </w:p>
 </w:hdr>
+</file>
+
+<file path=word/numbering.xml><?xml version="1.0" encoding="utf-8"?>
+<w:numbering xmlns:wpc="http://schemas.microsoft.com/office/word/2010/wordprocessingCanvas" xmlns:cx="http://schemas.microsoft.com/office/drawing/2014/chartex" xmlns:cx1="http://schemas.microsoft.com/office/drawing/2015/9/8/chartex" xmlns:cx2="http://schemas.microsoft.com/office/drawing/2015/10/21/chartex" xmlns:cx3="http://schemas.microsoft.com/office/drawing/2016/5/9/chartex" xmlns:cx4="http://schemas.microsoft.com/office/drawing/2016/5/10/chartex" xmlns:cx5="http://schemas.microsoft.com/office/drawing/2016/5/11/chartex" xmlns:cx6="http://schemas.microsoft.com/office/drawing/2016/5/12/chartex" xmlns:cx7="http://schemas.microsoft.com/office/drawing/2016/5/13/chartex" xmlns:cx8="http://schemas.microsoft.com/office/drawing/2016/5/14/chartex" xmlns:mc="http://schemas.openxmlformats.org/markup-compatibility/2006" xmlns:aink="http://schemas.microsoft.com/office/drawing/2016/ink" xmlns:am3d="http://schemas.microsoft.com/office/drawing/2017/model3d" xmlns:o="urn:schemas-microsoft-com:office:office" xmlns:r="http://schemas.openxmlformats.org/officeDocument/2006/relationships" xmlns:m="http://schemas.openxmlformats.org/officeDocument/2006/math" xmlns:v="urn:schemas-microsoft-com:vml" xmlns:wp14="http://schemas.microsoft.com/office/word/2010/wordprocessingDrawing" xmlns:wp="http://schemas.openxmlformats.org/drawingml/2006/wordprocessingDrawing" xmlns:w10="urn:schemas-microsoft-com:office:word" xmlns:w="http://schemas.openxmlformats.org/wordprocessingml/2006/main" xmlns:w14="http://schemas.microsoft.com/office/word/2010/wordml" xmlns:w15="http://schemas.microsoft.com/office/word/2012/wordml" xmlns:w16cid="http://schemas.microsoft.com/office/word/2016/wordml/cid" xmlns:w16se="http://schemas.microsoft.com/office/word/2015/wordml/symex" xmlns:wpg="http://schemas.microsoft.com/office/word/2010/wordprocessingGroup" xmlns:wpi="http://schemas.microsoft.com/office/word/2010/wordprocessingInk" xmlns:wne="http://schemas.microsoft.com/office/word/2006/wordml" xmlns:wps="http://schemas.microsoft.com/office/word/2010/wordprocessingShape" mc:Ignorable="w14 w15 w16se w16cid wp14">
+  <w:abstractNum w:abstractNumId="0" w15:restartNumberingAfterBreak="0">
+    <w:nsid w:val="0B851D6B"/>
+    <w:multiLevelType w:val="hybridMultilevel"/>
+    <w:tmpl w:val="B106AD64"/>
+    <w:lvl w:ilvl="0" w:tplc="08100001">
+      <w:start w:val="1"/>
+      <w:numFmt w:val="bullet"/>
+      <w:lvlText w:val=""/>
+      <w:lvlJc w:val="left"/>
+      <w:pPr>
+        <w:ind w:left="720" w:hanging="360"/>
+      </w:pPr>
+      <w:rPr>
+        <w:rFonts w:ascii="Symbol" w:hAnsi="Symbol" w:hint="default"/>
+      </w:rPr>
+    </w:lvl>
+    <w:lvl w:ilvl="1" w:tplc="08100003" w:tentative="1">
+      <w:start w:val="1"/>
+      <w:numFmt w:val="bullet"/>
+      <w:lvlText w:val="o"/>
+      <w:lvlJc w:val="left"/>
+      <w:pPr>
+        <w:ind w:left="1440" w:hanging="360"/>
+      </w:pPr>
+      <w:rPr>
+        <w:rFonts w:ascii="Courier New" w:hAnsi="Courier New" w:cs="Courier New" w:hint="default"/>
+      </w:rPr>
+    </w:lvl>
+    <w:lvl w:ilvl="2" w:tplc="08100005" w:tentative="1">
+      <w:start w:val="1"/>
+      <w:numFmt w:val="bullet"/>
+      <w:lvlText w:val=""/>
+      <w:lvlJc w:val="left"/>
+      <w:pPr>
+        <w:ind w:left="2160" w:hanging="360"/>
+      </w:pPr>
+      <w:rPr>
+        <w:rFonts w:ascii="Wingdings" w:hAnsi="Wingdings" w:hint="default"/>
+      </w:rPr>
+    </w:lvl>
+    <w:lvl w:ilvl="3" w:tplc="08100001" w:tentative="1">
+      <w:start w:val="1"/>
+      <w:numFmt w:val="bullet"/>
+      <w:lvlText w:val=""/>
+      <w:lvlJc w:val="left"/>
+      <w:pPr>
+        <w:ind w:left="2880" w:hanging="360"/>
+      </w:pPr>
+      <w:rPr>
+        <w:rFonts w:ascii="Symbol" w:hAnsi="Symbol" w:hint="default"/>
+      </w:rPr>
+    </w:lvl>
+    <w:lvl w:ilvl="4" w:tplc="08100003" w:tentative="1">
+      <w:start w:val="1"/>
+      <w:numFmt w:val="bullet"/>
+      <w:lvlText w:val="o"/>
+      <w:lvlJc w:val="left"/>
+      <w:pPr>
+        <w:ind w:left="3600" w:hanging="360"/>
+      </w:pPr>
+      <w:rPr>
+        <w:rFonts w:ascii="Courier New" w:hAnsi="Courier New" w:cs="Courier New" w:hint="default"/>
+      </w:rPr>
+    </w:lvl>
+    <w:lvl w:ilvl="5" w:tplc="08100005" w:tentative="1">
+      <w:start w:val="1"/>
+      <w:numFmt w:val="bullet"/>
+      <w:lvlText w:val=""/>
+      <w:lvlJc w:val="left"/>
+      <w:pPr>
+        <w:ind w:left="4320" w:hanging="360"/>
+      </w:pPr>
+      <w:rPr>
+        <w:rFonts w:ascii="Wingdings" w:hAnsi="Wingdings" w:hint="default"/>
+      </w:rPr>
+    </w:lvl>
+    <w:lvl w:ilvl="6" w:tplc="08100001" w:tentative="1">
+      <w:start w:val="1"/>
+      <w:numFmt w:val="bullet"/>
+      <w:lvlText w:val=""/>
+      <w:lvlJc w:val="left"/>
+      <w:pPr>
+        <w:ind w:left="5040" w:hanging="360"/>
+      </w:pPr>
+      <w:rPr>
+        <w:rFonts w:ascii="Symbol" w:hAnsi="Symbol" w:hint="default"/>
+      </w:rPr>
+    </w:lvl>
+    <w:lvl w:ilvl="7" w:tplc="08100003" w:tentative="1">
+      <w:start w:val="1"/>
+      <w:numFmt w:val="bullet"/>
+      <w:lvlText w:val="o"/>
+      <w:lvlJc w:val="left"/>
+      <w:pPr>
+        <w:ind w:left="5760" w:hanging="360"/>
+      </w:pPr>
+      <w:rPr>
+        <w:rFonts w:ascii="Courier New" w:hAnsi="Courier New" w:cs="Courier New" w:hint="default"/>
+      </w:rPr>
+    </w:lvl>
+    <w:lvl w:ilvl="8" w:tplc="08100005" w:tentative="1">
+      <w:start w:val="1"/>
+      <w:numFmt w:val="bullet"/>
+      <w:lvlText w:val=""/>
+      <w:lvlJc w:val="left"/>
+      <w:pPr>
+        <w:ind w:left="6480" w:hanging="360"/>
+      </w:pPr>
+      <w:rPr>
+        <w:rFonts w:ascii="Wingdings" w:hAnsi="Wingdings" w:hint="default"/>
+      </w:rPr>
+    </w:lvl>
+  </w:abstractNum>
+  <w:num w:numId="1">
+    <w:abstractNumId w:val="0"/>
+  </w:num>
+</w:numbering>
 </file>
 
 <file path=word/styles.xml><?xml version="1.0" encoding="utf-8"?>
@@ -2850,7 +3110,7 @@
 </file>
 
 <file path=customXml/itemProps1.xml><?xml version="1.0" encoding="utf-8"?>
-<ds:datastoreItem xmlns:ds="http://schemas.openxmlformats.org/officeDocument/2006/customXml" ds:itemID="{F1D76AA8-4FEF-4C84-9308-A629821C8522}">
+<ds:datastoreItem xmlns:ds="http://schemas.openxmlformats.org/officeDocument/2006/customXml" ds:itemID="{D44AEB97-211D-4280-B6EE-8CF3AA5D96E6}">
   <ds:schemaRefs>
     <ds:schemaRef ds:uri="http://schemas.openxmlformats.org/officeDocument/2006/bibliography"/>
   </ds:schemaRefs>

</xml_diff>

<commit_message>
Aggiornamento 1.0 del 09.12.2021
</commit_message>
<xml_diff>
--- a/4_Diari/Samuele_Abba_Diario - 02-12-2021.docx
+++ b/4_Diari/Samuele_Abba_Diario - 02-12-2021.docx
@@ -274,6 +274,9 @@
               <w:t xml:space="preserve"> ha guardato il mio lavoro e mi ha dato delle correzioni da apportar</w:t>
             </w:r>
             <w:r>
+              <w:t>e</w:t>
+            </w:r>
+            <w:r>
               <w:t xml:space="preserve">: </w:t>
             </w:r>
           </w:p>
@@ -301,7 +304,7 @@
               <w:pStyle w:val="Nessunaspaziatura"/>
               <w:numPr>
                 <w:ilvl w:val="0"/>
-                <w:numId w:val="1"/>
+                <w:numId w:val="2"/>
               </w:numPr>
             </w:pPr>
             <w:r>
@@ -322,7 +325,7 @@
               <w:pStyle w:val="Nessunaspaziatura"/>
               <w:numPr>
                 <w:ilvl w:val="0"/>
-                <w:numId w:val="1"/>
+                <w:numId w:val="2"/>
               </w:numPr>
             </w:pPr>
             <w:r>
@@ -354,7 +357,7 @@
               <w:pStyle w:val="Nessunaspaziatura"/>
               <w:numPr>
                 <w:ilvl w:val="0"/>
-                <w:numId w:val="1"/>
+                <w:numId w:val="2"/>
               </w:numPr>
             </w:pPr>
             <w:r>
@@ -386,7 +389,7 @@
               <w:pStyle w:val="Nessunaspaziatura"/>
               <w:numPr>
                 <w:ilvl w:val="0"/>
-                <w:numId w:val="1"/>
+                <w:numId w:val="2"/>
               </w:numPr>
             </w:pPr>
             <w:r>
@@ -412,7 +415,7 @@
               <w:pStyle w:val="Nessunaspaziatura"/>
               <w:numPr>
                 <w:ilvl w:val="0"/>
-                <w:numId w:val="1"/>
+                <w:numId w:val="2"/>
               </w:numPr>
             </w:pPr>
             <w:r>
@@ -433,7 +436,7 @@
               <w:pStyle w:val="Nessunaspaziatura"/>
               <w:numPr>
                 <w:ilvl w:val="0"/>
-                <w:numId w:val="1"/>
+                <w:numId w:val="2"/>
               </w:numPr>
             </w:pPr>
             <w:r>
@@ -445,7 +448,7 @@
               <w:pStyle w:val="Nessunaspaziatura"/>
               <w:numPr>
                 <w:ilvl w:val="0"/>
-                <w:numId w:val="1"/>
+                <w:numId w:val="2"/>
               </w:numPr>
             </w:pPr>
             <w:r>
@@ -483,10 +486,7 @@
               </w:rPr>
             </w:pPr>
             <w:r>
-              <w:t>14:45</w:t>
-            </w:r>
-            <w:r>
-              <w:t xml:space="preserve"> – 16:30</w:t>
+              <w:t>14:45 – 16:30</w:t>
             </w:r>
           </w:p>
         </w:tc>
@@ -501,10 +501,7 @@
               <w:cnfStyle w:val="000000100000" w:firstRow="0" w:lastRow="0" w:firstColumn="0" w:lastColumn="0" w:oddVBand="0" w:evenVBand="0" w:oddHBand="1" w:evenHBand="0" w:firstRowFirstColumn="0" w:firstRowLastColumn="0" w:lastRowFirstColumn="0" w:lastRowLastColumn="0"/>
             </w:pPr>
             <w:r>
-              <w:t xml:space="preserve">Ho iniziato con le </w:t>
-            </w:r>
-            <w:r>
-              <w:t>correzioni da apportare al mio lavoro</w:t>
+              <w:t>Ho iniziato con le correzioni da apportare al mio lavoro</w:t>
             </w:r>
             <w:r>
               <w:t>, completando i punti 1,2,3,4</w:t>
@@ -1096,8 +1093,124 @@
       </w:rPr>
     </w:lvl>
   </w:abstractNum>
+  <w:abstractNum w:abstractNumId="1" w15:restartNumberingAfterBreak="0">
+    <w:nsid w:val="139C7540"/>
+    <w:multiLevelType w:val="hybridMultilevel"/>
+    <w:tmpl w:val="DB5A9576"/>
+    <w:lvl w:ilvl="0" w:tplc="0810000F">
+      <w:start w:val="1"/>
+      <w:numFmt w:val="decimal"/>
+      <w:lvlText w:val="%1."/>
+      <w:lvlJc w:val="left"/>
+      <w:pPr>
+        <w:ind w:left="720" w:hanging="360"/>
+      </w:pPr>
+      <w:rPr>
+        <w:rFonts w:hint="default"/>
+      </w:rPr>
+    </w:lvl>
+    <w:lvl w:ilvl="1" w:tplc="08100003" w:tentative="1">
+      <w:start w:val="1"/>
+      <w:numFmt w:val="bullet"/>
+      <w:lvlText w:val="o"/>
+      <w:lvlJc w:val="left"/>
+      <w:pPr>
+        <w:ind w:left="1440" w:hanging="360"/>
+      </w:pPr>
+      <w:rPr>
+        <w:rFonts w:ascii="Courier New" w:hAnsi="Courier New" w:cs="Courier New" w:hint="default"/>
+      </w:rPr>
+    </w:lvl>
+    <w:lvl w:ilvl="2" w:tplc="08100005" w:tentative="1">
+      <w:start w:val="1"/>
+      <w:numFmt w:val="bullet"/>
+      <w:lvlText w:val=""/>
+      <w:lvlJc w:val="left"/>
+      <w:pPr>
+        <w:ind w:left="2160" w:hanging="360"/>
+      </w:pPr>
+      <w:rPr>
+        <w:rFonts w:ascii="Wingdings" w:hAnsi="Wingdings" w:hint="default"/>
+      </w:rPr>
+    </w:lvl>
+    <w:lvl w:ilvl="3" w:tplc="08100001" w:tentative="1">
+      <w:start w:val="1"/>
+      <w:numFmt w:val="bullet"/>
+      <w:lvlText w:val=""/>
+      <w:lvlJc w:val="left"/>
+      <w:pPr>
+        <w:ind w:left="2880" w:hanging="360"/>
+      </w:pPr>
+      <w:rPr>
+        <w:rFonts w:ascii="Symbol" w:hAnsi="Symbol" w:hint="default"/>
+      </w:rPr>
+    </w:lvl>
+    <w:lvl w:ilvl="4" w:tplc="08100003" w:tentative="1">
+      <w:start w:val="1"/>
+      <w:numFmt w:val="bullet"/>
+      <w:lvlText w:val="o"/>
+      <w:lvlJc w:val="left"/>
+      <w:pPr>
+        <w:ind w:left="3600" w:hanging="360"/>
+      </w:pPr>
+      <w:rPr>
+        <w:rFonts w:ascii="Courier New" w:hAnsi="Courier New" w:cs="Courier New" w:hint="default"/>
+      </w:rPr>
+    </w:lvl>
+    <w:lvl w:ilvl="5" w:tplc="08100005" w:tentative="1">
+      <w:start w:val="1"/>
+      <w:numFmt w:val="bullet"/>
+      <w:lvlText w:val=""/>
+      <w:lvlJc w:val="left"/>
+      <w:pPr>
+        <w:ind w:left="4320" w:hanging="360"/>
+      </w:pPr>
+      <w:rPr>
+        <w:rFonts w:ascii="Wingdings" w:hAnsi="Wingdings" w:hint="default"/>
+      </w:rPr>
+    </w:lvl>
+    <w:lvl w:ilvl="6" w:tplc="08100001" w:tentative="1">
+      <w:start w:val="1"/>
+      <w:numFmt w:val="bullet"/>
+      <w:lvlText w:val=""/>
+      <w:lvlJc w:val="left"/>
+      <w:pPr>
+        <w:ind w:left="5040" w:hanging="360"/>
+      </w:pPr>
+      <w:rPr>
+        <w:rFonts w:ascii="Symbol" w:hAnsi="Symbol" w:hint="default"/>
+      </w:rPr>
+    </w:lvl>
+    <w:lvl w:ilvl="7" w:tplc="08100003" w:tentative="1">
+      <w:start w:val="1"/>
+      <w:numFmt w:val="bullet"/>
+      <w:lvlText w:val="o"/>
+      <w:lvlJc w:val="left"/>
+      <w:pPr>
+        <w:ind w:left="5760" w:hanging="360"/>
+      </w:pPr>
+      <w:rPr>
+        <w:rFonts w:ascii="Courier New" w:hAnsi="Courier New" w:cs="Courier New" w:hint="default"/>
+      </w:rPr>
+    </w:lvl>
+    <w:lvl w:ilvl="8" w:tplc="08100005" w:tentative="1">
+      <w:start w:val="1"/>
+      <w:numFmt w:val="bullet"/>
+      <w:lvlText w:val=""/>
+      <w:lvlJc w:val="left"/>
+      <w:pPr>
+        <w:ind w:left="6480" w:hanging="360"/>
+      </w:pPr>
+      <w:rPr>
+        <w:rFonts w:ascii="Wingdings" w:hAnsi="Wingdings" w:hint="default"/>
+      </w:rPr>
+    </w:lvl>
+  </w:abstractNum>
   <w:num w:numId="1">
     <w:abstractNumId w:val="0"/>
+  </w:num>
+  <w:num w:numId="2">
+    <w:abstractNumId w:val="1"/>
   </w:num>
 </w:numbering>
 </file>
@@ -3110,7 +3223,7 @@
 </file>
 
 <file path=customXml/itemProps1.xml><?xml version="1.0" encoding="utf-8"?>
-<ds:datastoreItem xmlns:ds="http://schemas.openxmlformats.org/officeDocument/2006/customXml" ds:itemID="{D44AEB97-211D-4280-B6EE-8CF3AA5D96E6}">
+<ds:datastoreItem xmlns:ds="http://schemas.openxmlformats.org/officeDocument/2006/customXml" ds:itemID="{9E86282B-501C-427B-9530-869F253B9B08}">
   <ds:schemaRefs>
     <ds:schemaRef ds:uri="http://schemas.openxmlformats.org/officeDocument/2006/bibliography"/>
   </ds:schemaRefs>

</xml_diff>